<commit_message>
android rn video camera 完成，现在只剩下remote video 渲染问题
</commit_message>
<xml_diff>
--- a/doc/android-install.docx
+++ b/doc/android-install.docx
@@ -125,6 +125,13 @@
       </w:r>
     </w:p>
     <w:p>
+      <w:pPr>
+        <w:rPr>
+          <w:rFonts w:hint="eastAsia"/>
+          <w:color w:val="FF0000"/>
+          <w:lang w:val="en-US" w:eastAsia="zh-CN"/>
+        </w:rPr>
+      </w:pPr>
       <w:r>
         <w:tab/>
       </w:r>
@@ -143,6 +150,34 @@
       <w:r>
         <w:t>new RNValleyRtcApiPackage()</w:t>
       </w:r>
+      <w:r>
+        <w:rPr>
+          <w:rFonts w:hint="eastAsia"/>
+          <w:color w:val="FF0000"/>
+          <w:lang w:val="en-US" w:eastAsia="zh-CN"/>
+        </w:rPr>
+        <w:t>,</w:t>
+      </w:r>
+    </w:p>
+    <w:p>
+      <w:pPr>
+        <w:ind w:left="1680" w:leftChars="0" w:firstLine="420" w:firstLineChars="0"/>
+        <w:rPr>
+          <w:rFonts w:hint="eastAsia"/>
+          <w:color w:val="FF0000"/>
+          <w:lang w:val="en-US" w:eastAsia="zh-CN"/>
+        </w:rPr>
+      </w:pPr>
+      <w:r>
+        <w:rPr>
+          <w:rFonts w:hint="eastAsia"/>
+          <w:color w:val="FF0000"/>
+          <w:lang w:val="en-US" w:eastAsia="zh-CN"/>
+        </w:rPr>
+        <w:t>new RNValleyRtcApiVideoViewPackage()</w:t>
+      </w:r>
+      <w:bookmarkStart w:id="0" w:name="_GoBack"/>
+      <w:bookmarkEnd w:id="0"/>
     </w:p>
     <w:p>
       <w:r>
@@ -601,6 +636,7 @@
     <w:p>
       <w:pPr>
         <w:numPr>
+          <w:ilvl w:val="0"/>
           <w:numId w:val="0"/>
         </w:numPr>
         <w:rPr>
@@ -620,6 +656,7 @@
       <w:pPr>
         <w:widowControl w:val="0"/>
         <w:numPr>
+          <w:ilvl w:val="0"/>
           <w:numId w:val="0"/>
         </w:numPr>
         <w:jc w:val="both"/>
@@ -640,6 +677,7 @@
       <w:pPr>
         <w:widowControl w:val="0"/>
         <w:numPr>
+          <w:ilvl w:val="0"/>
           <w:numId w:val="0"/>
         </w:numPr>
         <w:jc w:val="both"/>
@@ -660,6 +698,7 @@
       <w:pPr>
         <w:widowControl w:val="0"/>
         <w:numPr>
+          <w:ilvl w:val="0"/>
           <w:numId w:val="0"/>
         </w:numPr>
         <w:ind w:firstLine="420"/>
@@ -682,6 +721,30 @@
         <w:widowControl w:val="0"/>
         <w:numPr>
           <w:ilvl w:val="0"/>
+          <w:numId w:val="0"/>
+        </w:numPr>
+        <w:ind w:firstLine="420"/>
+        <w:jc w:val="both"/>
+        <w:rPr>
+          <w:rFonts w:hint="eastAsia"/>
+          <w:color w:val="FF0000"/>
+          <w:lang w:val="en-US" w:eastAsia="zh-CN"/>
+        </w:rPr>
+      </w:pPr>
+      <w:r>
+        <w:rPr>
+          <w:rFonts w:hint="eastAsia"/>
+          <w:color w:val="FF0000"/>
+          <w:lang w:val="en-US" w:eastAsia="zh-CN"/>
+        </w:rPr>
+        <w:t>&lt;uses-permission android:name="android.permission.CAMERA"/&gt;</w:t>
+      </w:r>
+    </w:p>
+    <w:p>
+      <w:pPr>
+        <w:widowControl w:val="0"/>
+        <w:numPr>
+          <w:ilvl w:val="0"/>
           <w:numId w:val="2"/>
         </w:numPr>
         <w:jc w:val="both"/>
@@ -702,6 +765,7 @@
       <w:pPr>
         <w:widowControl w:val="0"/>
         <w:numPr>
+          <w:ilvl w:val="0"/>
           <w:numId w:val="0"/>
         </w:numPr>
         <w:jc w:val="both"/>
@@ -722,6 +786,7 @@
       <w:pPr>
         <w:widowControl w:val="0"/>
         <w:numPr>
+          <w:ilvl w:val="0"/>
           <w:numId w:val="0"/>
         </w:numPr>
         <w:jc w:val="both"/>
@@ -742,6 +807,7 @@
       <w:pPr>
         <w:widowControl w:val="0"/>
         <w:numPr>
+          <w:ilvl w:val="0"/>
           <w:numId w:val="0"/>
         </w:numPr>
         <w:jc w:val="both"/>
@@ -762,6 +828,7 @@
       <w:pPr>
         <w:widowControl w:val="0"/>
         <w:numPr>
+          <w:ilvl w:val="0"/>
           <w:numId w:val="0"/>
         </w:numPr>
         <w:jc w:val="both"/>
@@ -782,39 +849,72 @@
       <w:pPr>
         <w:widowControl w:val="0"/>
         <w:numPr>
-          <w:numId w:val="0"/>
-        </w:numPr>
-        <w:jc w:val="both"/>
-        <w:rPr>
-          <w:rFonts w:hint="eastAsia"/>
-          <w:lang w:val="en-US" w:eastAsia="zh-CN"/>
-        </w:rPr>
-      </w:pPr>
-      <w:r>
-        <w:rPr>
-          <w:rFonts w:hint="eastAsia"/>
-          <w:lang w:val="en-US" w:eastAsia="zh-CN"/>
-        </w:rPr>
-        <w:t xml:space="preserve">            Manifest.permission.RECORD_AUDIO};</w:t>
-      </w:r>
-    </w:p>
-    <w:p>
-      <w:pPr>
-        <w:widowControl w:val="0"/>
-        <w:numPr>
-          <w:numId w:val="0"/>
-        </w:numPr>
-        <w:jc w:val="both"/>
-        <w:rPr>
-          <w:rFonts w:hint="eastAsia"/>
-          <w:lang w:val="en-US" w:eastAsia="zh-CN"/>
-        </w:rPr>
-      </w:pPr>
-    </w:p>
-    <w:p>
-      <w:pPr>
-        <w:widowControl w:val="0"/>
-        <w:numPr>
+          <w:ilvl w:val="0"/>
+          <w:numId w:val="0"/>
+        </w:numPr>
+        <w:jc w:val="both"/>
+        <w:rPr>
+          <w:rFonts w:hint="eastAsia"/>
+          <w:lang w:val="en-US" w:eastAsia="zh-CN"/>
+        </w:rPr>
+      </w:pPr>
+      <w:r>
+        <w:rPr>
+          <w:rFonts w:hint="eastAsia"/>
+          <w:lang w:val="en-US" w:eastAsia="zh-CN"/>
+        </w:rPr>
+        <w:t xml:space="preserve">            Manifest.permission.RECORD_AUDIO,</w:t>
+      </w:r>
+    </w:p>
+    <w:p>
+      <w:pPr>
+        <w:widowControl w:val="0"/>
+        <w:numPr>
+          <w:ilvl w:val="0"/>
+          <w:numId w:val="0"/>
+        </w:numPr>
+        <w:ind w:left="840" w:leftChars="0" w:firstLine="420" w:firstLineChars="0"/>
+        <w:jc w:val="both"/>
+        <w:rPr>
+          <w:rFonts w:hint="eastAsia"/>
+          <w:lang w:val="en-US" w:eastAsia="zh-CN"/>
+        </w:rPr>
+      </w:pPr>
+      <w:r>
+        <w:rPr>
+          <w:rFonts w:hint="eastAsia"/>
+          <w:color w:val="FF0000"/>
+          <w:lang w:val="en-US" w:eastAsia="zh-CN"/>
+        </w:rPr>
+        <w:t>Manifest.permission.CAMERA}</w:t>
+      </w:r>
+      <w:r>
+        <w:rPr>
+          <w:rFonts w:hint="eastAsia"/>
+          <w:lang w:val="en-US" w:eastAsia="zh-CN"/>
+        </w:rPr>
+        <w:t>;</w:t>
+      </w:r>
+    </w:p>
+    <w:p>
+      <w:pPr>
+        <w:widowControl w:val="0"/>
+        <w:numPr>
+          <w:ilvl w:val="0"/>
+          <w:numId w:val="0"/>
+        </w:numPr>
+        <w:jc w:val="both"/>
+        <w:rPr>
+          <w:rFonts w:hint="eastAsia"/>
+          <w:lang w:val="en-US" w:eastAsia="zh-CN"/>
+        </w:rPr>
+      </w:pPr>
+    </w:p>
+    <w:p>
+      <w:pPr>
+        <w:widowControl w:val="0"/>
+        <w:numPr>
+          <w:ilvl w:val="0"/>
           <w:numId w:val="0"/>
         </w:numPr>
         <w:jc w:val="both"/>
@@ -835,6 +935,7 @@
       <w:pPr>
         <w:widowControl w:val="0"/>
         <w:numPr>
+          <w:ilvl w:val="0"/>
           <w:numId w:val="0"/>
         </w:numPr>
         <w:jc w:val="both"/>
@@ -855,6 +956,7 @@
       <w:pPr>
         <w:widowControl w:val="0"/>
         <w:numPr>
+          <w:ilvl w:val="0"/>
           <w:numId w:val="0"/>
         </w:numPr>
         <w:jc w:val="both"/>
@@ -875,6 +977,7 @@
       <w:pPr>
         <w:widowControl w:val="0"/>
         <w:numPr>
+          <w:ilvl w:val="0"/>
           <w:numId w:val="0"/>
         </w:numPr>
         <w:jc w:val="both"/>
@@ -895,19 +998,21 @@
       <w:pPr>
         <w:widowControl w:val="0"/>
         <w:numPr>
-          <w:numId w:val="0"/>
-        </w:numPr>
-        <w:jc w:val="both"/>
-        <w:rPr>
-          <w:rFonts w:hint="eastAsia"/>
-          <w:lang w:val="en-US" w:eastAsia="zh-CN"/>
-        </w:rPr>
-      </w:pPr>
-    </w:p>
-    <w:p>
-      <w:pPr>
-        <w:widowControl w:val="0"/>
-        <w:numPr>
+          <w:ilvl w:val="0"/>
+          <w:numId w:val="0"/>
+        </w:numPr>
+        <w:jc w:val="both"/>
+        <w:rPr>
+          <w:rFonts w:hint="eastAsia"/>
+          <w:lang w:val="en-US" w:eastAsia="zh-CN"/>
+        </w:rPr>
+      </w:pPr>
+    </w:p>
+    <w:p>
+      <w:pPr>
+        <w:widowControl w:val="0"/>
+        <w:numPr>
+          <w:ilvl w:val="0"/>
           <w:numId w:val="0"/>
         </w:numPr>
         <w:jc w:val="both"/>
@@ -928,6 +1033,7 @@
       <w:pPr>
         <w:widowControl w:val="0"/>
         <w:numPr>
+          <w:ilvl w:val="0"/>
           <w:numId w:val="0"/>
         </w:numPr>
         <w:jc w:val="both"/>
@@ -948,6 +1054,7 @@
       <w:pPr>
         <w:widowControl w:val="0"/>
         <w:numPr>
+          <w:ilvl w:val="0"/>
           <w:numId w:val="0"/>
         </w:numPr>
         <w:jc w:val="both"/>
@@ -968,6 +1075,7 @@
       <w:pPr>
         <w:widowControl w:val="0"/>
         <w:numPr>
+          <w:ilvl w:val="0"/>
           <w:numId w:val="0"/>
         </w:numPr>
         <w:jc w:val="both"/>
@@ -988,6 +1096,7 @@
       <w:pPr>
         <w:widowControl w:val="0"/>
         <w:numPr>
+          <w:ilvl w:val="0"/>
           <w:numId w:val="0"/>
         </w:numPr>
         <w:jc w:val="both"/>
@@ -1008,6 +1117,7 @@
       <w:pPr>
         <w:widowControl w:val="0"/>
         <w:numPr>
+          <w:ilvl w:val="0"/>
           <w:numId w:val="0"/>
         </w:numPr>
         <w:jc w:val="both"/>
@@ -1028,6 +1138,7 @@
       <w:pPr>
         <w:widowControl w:val="0"/>
         <w:numPr>
+          <w:ilvl w:val="0"/>
           <w:numId w:val="0"/>
         </w:numPr>
         <w:jc w:val="both"/>
@@ -1048,16 +1159,221 @@
       <w:pPr>
         <w:widowControl w:val="0"/>
         <w:numPr>
-          <w:numId w:val="0"/>
-        </w:numPr>
-        <w:jc w:val="both"/>
-        <w:rPr>
-          <w:rFonts w:hint="eastAsia"/>
-          <w:lang w:val="en-US" w:eastAsia="zh-CN"/>
-        </w:rPr>
-      </w:pPr>
-      <w:bookmarkStart w:id="0" w:name="_GoBack"/>
-      <w:bookmarkEnd w:id="0"/>
+          <w:ilvl w:val="0"/>
+          <w:numId w:val="0"/>
+        </w:numPr>
+        <w:jc w:val="both"/>
+        <w:rPr>
+          <w:rFonts w:hint="eastAsia"/>
+          <w:lang w:val="en-US" w:eastAsia="zh-CN"/>
+        </w:rPr>
+      </w:pPr>
+    </w:p>
+    <w:p>
+      <w:pPr>
+        <w:widowControl w:val="0"/>
+        <w:numPr>
+          <w:ilvl w:val="0"/>
+          <w:numId w:val="2"/>
+        </w:numPr>
+        <w:ind w:left="0" w:leftChars="0" w:firstLine="0" w:firstLineChars="0"/>
+        <w:jc w:val="both"/>
+        <w:rPr>
+          <w:rFonts w:hint="eastAsia"/>
+          <w:color w:val="FF0000"/>
+          <w:lang w:val="en-US" w:eastAsia="zh-CN"/>
+        </w:rPr>
+      </w:pPr>
+      <w:r>
+        <w:rPr>
+          <w:rFonts w:hint="eastAsia"/>
+          <w:color w:val="FF0000"/>
+          <w:lang w:val="en-US" w:eastAsia="zh-CN"/>
+        </w:rPr>
+        <w:t>在ValleyRtcAPIRNDemo\android\app\src\main\java\com\valleyrtcapirndemo\MainActivity.java 创建mainActivity 时候，把Activity 设置到Valley SDK 中</w:t>
+      </w:r>
+    </w:p>
+    <w:p>
+      <w:pPr>
+        <w:widowControl w:val="0"/>
+        <w:numPr>
+          <w:numId w:val="0"/>
+        </w:numPr>
+        <w:ind w:leftChars="0"/>
+        <w:jc w:val="both"/>
+        <w:rPr>
+          <w:rFonts w:hint="eastAsia"/>
+          <w:color w:val="FF0000"/>
+          <w:lang w:val="en-US" w:eastAsia="zh-CN"/>
+        </w:rPr>
+      </w:pPr>
+      <w:r>
+        <w:rPr>
+          <w:rFonts w:hint="eastAsia"/>
+          <w:color w:val="FF0000"/>
+          <w:lang w:val="en-US" w:eastAsia="zh-CN"/>
+        </w:rPr>
+        <w:t xml:space="preserve">        @Override</w:t>
+      </w:r>
+    </w:p>
+    <w:p>
+      <w:pPr>
+        <w:widowControl w:val="0"/>
+        <w:numPr>
+          <w:numId w:val="0"/>
+        </w:numPr>
+        <w:ind w:leftChars="0"/>
+        <w:jc w:val="both"/>
+        <w:rPr>
+          <w:rFonts w:hint="eastAsia"/>
+          <w:color w:val="FF0000"/>
+          <w:lang w:val="en-US" w:eastAsia="zh-CN"/>
+        </w:rPr>
+      </w:pPr>
+      <w:r>
+        <w:rPr>
+          <w:rFonts w:hint="eastAsia"/>
+          <w:color w:val="FF0000"/>
+          <w:lang w:val="en-US" w:eastAsia="zh-CN"/>
+        </w:rPr>
+        <w:t xml:space="preserve">    protected void onCreate(Bundle savedInstanceState) {</w:t>
+      </w:r>
+    </w:p>
+    <w:p>
+      <w:pPr>
+        <w:widowControl w:val="0"/>
+        <w:numPr>
+          <w:numId w:val="0"/>
+        </w:numPr>
+        <w:ind w:leftChars="0"/>
+        <w:jc w:val="both"/>
+        <w:rPr>
+          <w:rFonts w:hint="eastAsia"/>
+          <w:color w:val="FF0000"/>
+          <w:lang w:val="en-US" w:eastAsia="zh-CN"/>
+        </w:rPr>
+      </w:pPr>
+      <w:r>
+        <w:rPr>
+          <w:rFonts w:hint="eastAsia"/>
+          <w:color w:val="FF0000"/>
+          <w:lang w:val="en-US" w:eastAsia="zh-CN"/>
+        </w:rPr>
+        <w:t xml:space="preserve">        super.onCreate(savedInstanceState);</w:t>
+      </w:r>
+    </w:p>
+    <w:p>
+      <w:pPr>
+        <w:widowControl w:val="0"/>
+        <w:numPr>
+          <w:numId w:val="0"/>
+        </w:numPr>
+        <w:ind w:leftChars="0"/>
+        <w:jc w:val="both"/>
+        <w:rPr>
+          <w:rFonts w:hint="eastAsia"/>
+          <w:color w:val="FF0000"/>
+          <w:lang w:val="en-US" w:eastAsia="zh-CN"/>
+        </w:rPr>
+      </w:pPr>
+    </w:p>
+    <w:p>
+      <w:pPr>
+        <w:widowControl w:val="0"/>
+        <w:numPr>
+          <w:numId w:val="0"/>
+        </w:numPr>
+        <w:ind w:leftChars="0"/>
+        <w:jc w:val="both"/>
+        <w:rPr>
+          <w:rFonts w:hint="eastAsia"/>
+          <w:color w:val="FF0000"/>
+          <w:lang w:val="en-US" w:eastAsia="zh-CN"/>
+        </w:rPr>
+      </w:pPr>
+      <w:r>
+        <w:rPr>
+          <w:rFonts w:hint="eastAsia"/>
+          <w:color w:val="FF0000"/>
+          <w:lang w:val="en-US" w:eastAsia="zh-CN"/>
+        </w:rPr>
+        <w:t xml:space="preserve">        permission();</w:t>
+      </w:r>
+    </w:p>
+    <w:p>
+      <w:pPr>
+        <w:widowControl w:val="0"/>
+        <w:numPr>
+          <w:numId w:val="0"/>
+        </w:numPr>
+        <w:ind w:leftChars="0"/>
+        <w:jc w:val="both"/>
+        <w:rPr>
+          <w:rFonts w:hint="eastAsia"/>
+          <w:color w:val="FF0000"/>
+          <w:lang w:val="en-US" w:eastAsia="zh-CN"/>
+        </w:rPr>
+      </w:pPr>
+    </w:p>
+    <w:p>
+      <w:pPr>
+        <w:widowControl w:val="0"/>
+        <w:numPr>
+          <w:numId w:val="0"/>
+        </w:numPr>
+        <w:ind w:leftChars="0"/>
+        <w:jc w:val="both"/>
+        <w:rPr>
+          <w:rFonts w:hint="eastAsia"/>
+          <w:color w:val="FF0000"/>
+          <w:lang w:val="en-US" w:eastAsia="zh-CN"/>
+        </w:rPr>
+      </w:pPr>
+      <w:r>
+        <w:rPr>
+          <w:rFonts w:hint="eastAsia"/>
+          <w:color w:val="FF0000"/>
+          <w:lang w:val="en-US" w:eastAsia="zh-CN"/>
+        </w:rPr>
+        <w:t xml:space="preserve">        RNValleyRtcApiModule.SetActivity(this);</w:t>
+      </w:r>
+    </w:p>
+    <w:p>
+      <w:pPr>
+        <w:widowControl w:val="0"/>
+        <w:numPr>
+          <w:numId w:val="0"/>
+        </w:numPr>
+        <w:ind w:leftChars="0"/>
+        <w:jc w:val="both"/>
+        <w:rPr>
+          <w:rFonts w:hint="eastAsia"/>
+          <w:color w:val="FF0000"/>
+          <w:lang w:val="en-US" w:eastAsia="zh-CN"/>
+        </w:rPr>
+      </w:pPr>
+      <w:r>
+        <w:rPr>
+          <w:rFonts w:hint="eastAsia"/>
+          <w:color w:val="FF0000"/>
+          <w:lang w:val="en-US" w:eastAsia="zh-CN"/>
+        </w:rPr>
+        <w:t xml:space="preserve">    }</w:t>
+      </w:r>
+    </w:p>
+    <w:p>
+      <w:pPr>
+        <w:widowControl w:val="0"/>
+        <w:numPr>
+          <w:ilvl w:val="0"/>
+          <w:numId w:val="0"/>
+        </w:numPr>
+        <w:jc w:val="both"/>
+        <w:rPr>
+          <w:rFonts w:hint="eastAsia"/>
+          <w:lang w:val="en-US" w:eastAsia="zh-CN"/>
+        </w:rPr>
+      </w:pPr>
     </w:p>
     <w:sectPr>
       <w:pgSz w:w="11906" w:h="16838"/>
@@ -1116,7 +1432,7 @@
   <w:docDefaults>
     <w:rPrDefault>
       <w:rPr>
-        <w:rFonts w:asciiTheme="minorHAnsi" w:hAnsiTheme="minorHAnsi" w:eastAsiaTheme="minorEastAsia" w:cstheme="minorBidi"/>
+        <w:rFonts w:ascii="Times New Roman" w:hAnsi="Times New Roman" w:eastAsia="宋体" w:cs="Times New Roman"/>
       </w:rPr>
     </w:rPrDefault>
   </w:docDefaults>

</xml_diff>